<commit_message>
No more numbers in PIP form YAY
</commit_message>
<xml_diff>
--- a/[SOFMETH] MCO3/pip form.docx
+++ b/[SOFMETH] MCO3/pip form.docx
@@ -32,34 +32,18 @@
       </w:tr>
       <w:tr>
         <w:tc>
-          <w:p>
-            <w:r>
-              <w:t>1</w:t>
-            </w:r>
-          </w:p>
+          <w:p/>
         </w:tc>
         <w:tc>
-          <w:p>
-            <w:r>
-              <w:t>test</w:t>
-            </w:r>
-          </w:p>
+          <w:p/>
         </w:tc>
       </w:tr>
       <w:tr>
         <w:tc>
-          <w:p>
-            <w:r>
-              <w:t>2</w:t>
-            </w:r>
-          </w:p>
+          <w:p/>
         </w:tc>
         <w:tc>
-          <w:p>
-            <w:r>
-              <w:t>test</w:t>
-            </w:r>
-          </w:p>
+          <w:p/>
         </w:tc>
       </w:tr>
       <w:tr>
@@ -123,34 +107,18 @@
       </w:tr>
       <w:tr>
         <w:tc>
-          <w:p>
-            <w:r>
-              <w:t>1</w:t>
-            </w:r>
-          </w:p>
+          <w:p/>
         </w:tc>
         <w:tc>
-          <w:p>
-            <w:r>
-              <w:t>test</w:t>
-            </w:r>
-          </w:p>
+          <w:p/>
         </w:tc>
       </w:tr>
       <w:tr>
         <w:tc>
-          <w:p>
-            <w:r>
-              <w:t>2</w:t>
-            </w:r>
-          </w:p>
+          <w:p/>
         </w:tc>
         <w:tc>
-          <w:p>
-            <w:r>
-              <w:t>test</w:t>
-            </w:r>
-          </w:p>
+          <w:p/>
         </w:tc>
       </w:tr>
       <w:tr>

</xml_diff>